<commit_message>
Got to the bottom of the page for directions
</commit_message>
<xml_diff>
--- a/Project 02_02_ Dian_s Run.docx
+++ b/Project 02_02_ Dian_s Run.docx
@@ -3,7 +3,9 @@
 <w:document xmlns:ve="http://schemas.openxmlformats.org/markup-compatibility/2006" xmlns:o="urn:schemas-microsoft-com:office:office" xmlns:r="http://schemas.openxmlformats.org/officeDocument/2006/relationships" xmlns:v="urn:schemas-microsoft-com:vml" xmlns:wp="http://schemas.openxmlformats.org/drawingml/2006/wordprocessingDrawing" xmlns:w10="urn:schemas-microsoft-com:office:word" xmlns:w="http://schemas.openxmlformats.org/wordprocessingml/2006/main">
   <w:body>
     <w:p>
-      <w:pPr/>
+      <w:pPr>
+        <w:jc w:val="both"/>
+      </w:pPr>
       <w:r>
         <w:rPr>
           <w:rFonts w:ascii="Verdana" w:hAnsi="Verdana" w:cs="Verdana"/>

</xml_diff>